<commit_message>
Adding to code base as natural step after adding wrappers for PythonWebAPI calls and changes to appsettings.json.
</commit_message>
<xml_diff>
--- a/v2-Step-By-Step Guide.docx
+++ b/v2-Step-By-Step Guide.docx
@@ -12,49 +12,6 @@
             <wp:extent cx="5731510" cy="4020820"/>
             <wp:effectExtent l="0" t="0" r="2540" b="0"/>
             <wp:docPr id="1" name="Picture 1"/>
-            <wp:cNvGraphicFramePr>
-              <a:graphicFrameLocks xmlns:a="http://schemas.openxmlformats.org/drawingml/2006/main" noChangeAspect="1"/>
-            </wp:cNvGraphicFramePr>
-            <a:graphic xmlns:a="http://schemas.openxmlformats.org/drawingml/2006/main">
-              <a:graphicData uri="http://schemas.openxmlformats.org/drawingml/2006/picture">
-                <pic:pic xmlns:pic="http://schemas.openxmlformats.org/drawingml/2006/picture">
-                  <pic:nvPicPr>
-                    <pic:cNvPr id="1" name=""/>
-                    <pic:cNvPicPr/>
-                  </pic:nvPicPr>
-                  <pic:blipFill>
-                    <a:blip r:embed="rId6"/>
-                    <a:stretch>
-                      <a:fillRect/>
-                    </a:stretch>
-                  </pic:blipFill>
-                  <pic:spPr>
-                    <a:xfrm>
-                      <a:off x="0" y="0"/>
-                      <a:ext cx="5731510" cy="4020820"/>
-                    </a:xfrm>
-                    <a:prstGeom prst="rect">
-                      <a:avLst/>
-                    </a:prstGeom>
-                  </pic:spPr>
-                </pic:pic>
-              </a:graphicData>
-            </a:graphic>
-          </wp:inline>
-        </w:drawing>
-      </w:r>
-    </w:p>
-    <w:p/>
-    <w:p>
-      <w:r>
-        <w:rPr>
-          <w:noProof/>
-        </w:rPr>
-        <w:drawing>
-          <wp:inline distT="0" distB="0" distL="0" distR="0" wp14:anchorId="21DE97BF" wp14:editId="4E4DEFC4">
-            <wp:extent cx="5731510" cy="2735580"/>
-            <wp:effectExtent l="0" t="0" r="2540" b="7620"/>
-            <wp:docPr id="2" name="Picture 2"/>
             <wp:cNvGraphicFramePr>
               <a:graphicFrameLocks xmlns:a="http://schemas.openxmlformats.org/drawingml/2006/main" noChangeAspect="1"/>
             </wp:cNvGraphicFramePr>
@@ -74,6 +31,49 @@
                   <pic:spPr>
                     <a:xfrm>
                       <a:off x="0" y="0"/>
+                      <a:ext cx="5731510" cy="4020820"/>
+                    </a:xfrm>
+                    <a:prstGeom prst="rect">
+                      <a:avLst/>
+                    </a:prstGeom>
+                  </pic:spPr>
+                </pic:pic>
+              </a:graphicData>
+            </a:graphic>
+          </wp:inline>
+        </w:drawing>
+      </w:r>
+    </w:p>
+    <w:p/>
+    <w:p>
+      <w:r>
+        <w:rPr>
+          <w:noProof/>
+        </w:rPr>
+        <w:drawing>
+          <wp:inline distT="0" distB="0" distL="0" distR="0" wp14:anchorId="21DE97BF" wp14:editId="4E4DEFC4">
+            <wp:extent cx="5731510" cy="2735580"/>
+            <wp:effectExtent l="0" t="0" r="2540" b="7620"/>
+            <wp:docPr id="2" name="Picture 2"/>
+            <wp:cNvGraphicFramePr>
+              <a:graphicFrameLocks xmlns:a="http://schemas.openxmlformats.org/drawingml/2006/main" noChangeAspect="1"/>
+            </wp:cNvGraphicFramePr>
+            <a:graphic xmlns:a="http://schemas.openxmlformats.org/drawingml/2006/main">
+              <a:graphicData uri="http://schemas.openxmlformats.org/drawingml/2006/picture">
+                <pic:pic xmlns:pic="http://schemas.openxmlformats.org/drawingml/2006/picture">
+                  <pic:nvPicPr>
+                    <pic:cNvPr id="1" name=""/>
+                    <pic:cNvPicPr/>
+                  </pic:nvPicPr>
+                  <pic:blipFill>
+                    <a:blip r:embed="rId8"/>
+                    <a:stretch>
+                      <a:fillRect/>
+                    </a:stretch>
+                  </pic:blipFill>
+                  <pic:spPr>
+                    <a:xfrm>
+                      <a:off x="0" y="0"/>
                       <a:ext cx="5731510" cy="2735580"/>
                     </a:xfrm>
                     <a:prstGeom prst="rect">
@@ -86,11 +86,419 @@
           </wp:inline>
         </w:drawing>
       </w:r>
+    </w:p>
+    <w:p/>
+    <w:p>
+      <w:r>
+        <w:t xml:space="preserve">Added </w:t>
+      </w:r>
+      <w:proofErr w:type="spellStart"/>
+      <w:r>
+        <w:t>Microsoft.Identity.Web</w:t>
+      </w:r>
+      <w:proofErr w:type="spellEnd"/>
+      <w:r>
+        <w:t xml:space="preserve"> project to the solution . didn’t bring in the project as wanted to keep that separate. </w:t>
+      </w:r>
+    </w:p>
+    <w:p>
+      <w:r>
+        <w:t xml:space="preserve">Added reference of that project to the MVCSecureAppV2. </w:t>
+      </w:r>
+    </w:p>
+    <w:p>
+      <w:r>
+        <w:t>Rebuild – Success.</w:t>
+      </w:r>
+    </w:p>
+    <w:p/>
+    <w:p>
+      <w:pPr>
+        <w:pStyle w:val="ListParagraph"/>
+        <w:numPr>
+          <w:ilvl w:val="0"/>
+          <w:numId w:val="3"/>
+        </w:numPr>
+      </w:pPr>
+      <w:r>
+        <w:lastRenderedPageBreak/>
+        <w:t xml:space="preserve">Added folder Infrastructure and added file </w:t>
+      </w:r>
+      <w:proofErr w:type="spellStart"/>
+      <w:r>
+        <w:t>Constants.cs</w:t>
+      </w:r>
+      <w:proofErr w:type="spellEnd"/>
+      <w:r>
+        <w:t xml:space="preserve"> </w:t>
+      </w:r>
+    </w:p>
+    <w:p>
+      <w:r>
+        <w:t xml:space="preserve">Next steps was to produce the scaffolding for the Services bit for the </w:t>
+      </w:r>
+      <w:proofErr w:type="spellStart"/>
+      <w:r>
+        <w:t>WebAPI</w:t>
+      </w:r>
+      <w:proofErr w:type="spellEnd"/>
+      <w:r>
+        <w:t xml:space="preserve"> wrapper. Added the following classes. </w:t>
+      </w:r>
+    </w:p>
+    <w:p>
+      <w:pPr>
+        <w:pStyle w:val="ListParagraph"/>
+        <w:numPr>
+          <w:ilvl w:val="0"/>
+          <w:numId w:val="2"/>
+        </w:numPr>
+      </w:pPr>
+      <w:proofErr w:type="spellStart"/>
+      <w:r>
+        <w:t>PythonWebAPIOptions</w:t>
+      </w:r>
+      <w:r>
+        <w:t>.cs</w:t>
+      </w:r>
+      <w:proofErr w:type="spellEnd"/>
+    </w:p>
+    <w:p>
+      <w:pPr>
+        <w:pStyle w:val="ListParagraph"/>
+        <w:numPr>
+          <w:ilvl w:val="1"/>
+          <w:numId w:val="2"/>
+        </w:numPr>
+      </w:pPr>
+      <w:r>
+        <w:t xml:space="preserve">Added following key to the </w:t>
+      </w:r>
+      <w:proofErr w:type="spellStart"/>
+      <w:r>
+        <w:t>appsettings.json</w:t>
+      </w:r>
+      <w:proofErr w:type="spellEnd"/>
+      <w:r>
+        <w:t xml:space="preserve"> file </w:t>
+      </w:r>
+    </w:p>
+    <w:p>
+      <w:pPr>
+        <w:pStyle w:val="ListParagraph"/>
+        <w:numPr>
+          <w:ilvl w:val="2"/>
+          <w:numId w:val="2"/>
+        </w:numPr>
+      </w:pPr>
+      <w:r>
+        <w:rPr>
+          <w:rFonts w:ascii="Consolas" w:hAnsi="Consolas" w:cs="Consolas"/>
+          <w:color w:val="2E75B6"/>
+          <w:sz w:val="19"/>
+          <w:szCs w:val="19"/>
+        </w:rPr>
+        <w:t>"</w:t>
+      </w:r>
+      <w:proofErr w:type="spellStart"/>
+      <w:r>
+        <w:rPr>
+          <w:rFonts w:ascii="Consolas" w:hAnsi="Consolas" w:cs="Consolas"/>
+          <w:color w:val="2E75B6"/>
+          <w:sz w:val="19"/>
+          <w:szCs w:val="19"/>
+        </w:rPr>
+        <w:t>PythonWebAPI_URL</w:t>
+      </w:r>
+      <w:proofErr w:type="spellEnd"/>
+      <w:r>
+        <w:rPr>
+          <w:rFonts w:ascii="Consolas" w:hAnsi="Consolas" w:cs="Consolas"/>
+          <w:color w:val="2E75B6"/>
+          <w:sz w:val="19"/>
+          <w:szCs w:val="19"/>
+        </w:rPr>
+        <w:t>"</w:t>
+      </w:r>
+      <w:r>
+        <w:rPr>
+          <w:rFonts w:ascii="Consolas" w:hAnsi="Consolas" w:cs="Consolas"/>
+          <w:color w:val="000000"/>
+          <w:sz w:val="19"/>
+          <w:szCs w:val="19"/>
+        </w:rPr>
+        <w:t xml:space="preserve">: </w:t>
+      </w:r>
+      <w:r>
+        <w:rPr>
+          <w:rFonts w:ascii="Consolas" w:hAnsi="Consolas" w:cs="Consolas"/>
+          <w:color w:val="A31515"/>
+          <w:sz w:val="19"/>
+          <w:szCs w:val="19"/>
+        </w:rPr>
+        <w:t>"http://localhost:5555/</w:t>
+      </w:r>
+      <w:proofErr w:type="spellStart"/>
+      <w:r>
+        <w:rPr>
+          <w:rFonts w:ascii="Consolas" w:hAnsi="Consolas" w:cs="Consolas"/>
+          <w:color w:val="A31515"/>
+          <w:sz w:val="19"/>
+          <w:szCs w:val="19"/>
+        </w:rPr>
+        <w:t>todo</w:t>
+      </w:r>
+      <w:proofErr w:type="spellEnd"/>
+      <w:r>
+        <w:rPr>
+          <w:rFonts w:ascii="Consolas" w:hAnsi="Consolas" w:cs="Consolas"/>
+          <w:color w:val="A31515"/>
+          <w:sz w:val="19"/>
+          <w:szCs w:val="19"/>
+        </w:rPr>
+        <w:t>/</w:t>
+      </w:r>
+      <w:proofErr w:type="spellStart"/>
+      <w:r>
+        <w:rPr>
+          <w:rFonts w:ascii="Consolas" w:hAnsi="Consolas" w:cs="Consolas"/>
+          <w:color w:val="A31515"/>
+          <w:sz w:val="19"/>
+          <w:szCs w:val="19"/>
+        </w:rPr>
+        <w:t>api</w:t>
+      </w:r>
+      <w:proofErr w:type="spellEnd"/>
+      <w:r>
+        <w:rPr>
+          <w:rFonts w:ascii="Consolas" w:hAnsi="Consolas" w:cs="Consolas"/>
+          <w:color w:val="A31515"/>
+          <w:sz w:val="19"/>
+          <w:szCs w:val="19"/>
+        </w:rPr>
+        <w:t>/v1.0/tasks"</w:t>
+      </w:r>
+    </w:p>
+    <w:p>
+      <w:pPr>
+        <w:pStyle w:val="ListParagraph"/>
+        <w:numPr>
+          <w:ilvl w:val="0"/>
+          <w:numId w:val="2"/>
+        </w:numPr>
+      </w:pPr>
+      <w:proofErr w:type="spellStart"/>
+      <w:r>
+        <w:t>BootStrapper.cs</w:t>
+      </w:r>
+      <w:proofErr w:type="spellEnd"/>
+    </w:p>
+    <w:p>
+      <w:pPr>
+        <w:pStyle w:val="ListParagraph"/>
+        <w:numPr>
+          <w:ilvl w:val="0"/>
+          <w:numId w:val="2"/>
+        </w:numPr>
+      </w:pPr>
+      <w:proofErr w:type="spellStart"/>
+      <w:r>
+        <w:t>PythonWebAPIClientFactory.cs</w:t>
+      </w:r>
+      <w:proofErr w:type="spellEnd"/>
+    </w:p>
+    <w:p>
+      <w:pPr>
+        <w:pStyle w:val="ListParagraph"/>
+        <w:numPr>
+          <w:ilvl w:val="0"/>
+          <w:numId w:val="2"/>
+        </w:numPr>
+      </w:pPr>
+      <w:proofErr w:type="spellStart"/>
+      <w:r>
+        <w:t>IAuthenticationProvider.cs</w:t>
+      </w:r>
+      <w:proofErr w:type="spellEnd"/>
+      <w:r>
+        <w:t xml:space="preserve"> </w:t>
+      </w:r>
+    </w:p>
+    <w:p>
+      <w:pPr>
+        <w:pStyle w:val="ListParagraph"/>
+        <w:numPr>
+          <w:ilvl w:val="0"/>
+          <w:numId w:val="2"/>
+        </w:numPr>
+      </w:pPr>
+      <w:proofErr w:type="spellStart"/>
+      <w:r>
+        <w:t>PythonWebAPIClient.cs</w:t>
+      </w:r>
+      <w:proofErr w:type="spellEnd"/>
+    </w:p>
+    <w:p>
+      <w:r>
+        <w:t xml:space="preserve">Added following keys to </w:t>
+      </w:r>
+      <w:proofErr w:type="spellStart"/>
+      <w:r>
+        <w:t>appsettings.json</w:t>
+      </w:r>
+      <w:proofErr w:type="spellEnd"/>
+      <w:r>
+        <w:t xml:space="preserve"> file</w:t>
+      </w:r>
+    </w:p>
+    <w:p>
+      <w:pPr>
+        <w:pStyle w:val="ListParagraph"/>
+        <w:numPr>
+          <w:ilvl w:val="0"/>
+          <w:numId w:val="3"/>
+        </w:numPr>
+      </w:pPr>
+      <w:r>
+        <w:rPr>
+          <w:rFonts w:ascii="Consolas" w:hAnsi="Consolas" w:cs="Consolas"/>
+          <w:color w:val="2E75B6"/>
+          <w:sz w:val="19"/>
+          <w:szCs w:val="19"/>
+        </w:rPr>
+        <w:t>"</w:t>
+      </w:r>
+      <w:proofErr w:type="spellStart"/>
+      <w:r>
+        <w:rPr>
+          <w:rFonts w:ascii="Consolas" w:hAnsi="Consolas" w:cs="Consolas"/>
+          <w:color w:val="2E75B6"/>
+          <w:sz w:val="19"/>
+          <w:szCs w:val="19"/>
+        </w:rPr>
+        <w:t>SignedOutCallbackPath</w:t>
+      </w:r>
+      <w:proofErr w:type="spellEnd"/>
+      <w:r>
+        <w:rPr>
+          <w:rFonts w:ascii="Consolas" w:hAnsi="Consolas" w:cs="Consolas"/>
+          <w:color w:val="2E75B6"/>
+          <w:sz w:val="19"/>
+          <w:szCs w:val="19"/>
+        </w:rPr>
+        <w:t xml:space="preserve"> "</w:t>
+      </w:r>
+      <w:r>
+        <w:rPr>
+          <w:rFonts w:ascii="Consolas" w:hAnsi="Consolas" w:cs="Consolas"/>
+          <w:color w:val="000000"/>
+          <w:sz w:val="19"/>
+          <w:szCs w:val="19"/>
+        </w:rPr>
+        <w:t xml:space="preserve">: </w:t>
+      </w:r>
+      <w:r>
+        <w:rPr>
+          <w:rFonts w:ascii="Consolas" w:hAnsi="Consolas" w:cs="Consolas"/>
+          <w:color w:val="A31515"/>
+          <w:sz w:val="19"/>
+          <w:szCs w:val="19"/>
+        </w:rPr>
+        <w:t>"/</w:t>
+      </w:r>
+      <w:proofErr w:type="spellStart"/>
+      <w:r>
+        <w:rPr>
+          <w:rFonts w:ascii="Consolas" w:hAnsi="Consolas" w:cs="Consolas"/>
+          <w:color w:val="A31515"/>
+          <w:sz w:val="19"/>
+          <w:szCs w:val="19"/>
+        </w:rPr>
+        <w:t>signout-callback-oidc</w:t>
+      </w:r>
+      <w:proofErr w:type="spellEnd"/>
+      <w:r>
+        <w:rPr>
+          <w:rFonts w:ascii="Consolas" w:hAnsi="Consolas" w:cs="Consolas"/>
+          <w:color w:val="A31515"/>
+          <w:sz w:val="19"/>
+          <w:szCs w:val="19"/>
+        </w:rPr>
+        <w:t>"</w:t>
+      </w:r>
+      <w:r>
+        <w:rPr>
+          <w:rFonts w:ascii="Consolas" w:hAnsi="Consolas" w:cs="Consolas"/>
+          <w:color w:val="000000"/>
+          <w:sz w:val="19"/>
+          <w:szCs w:val="19"/>
+        </w:rPr>
+        <w:t>,</w:t>
+      </w:r>
+    </w:p>
+    <w:p>
+      <w:pPr>
+        <w:pStyle w:val="ListParagraph"/>
+        <w:numPr>
+          <w:ilvl w:val="0"/>
+          <w:numId w:val="3"/>
+        </w:numPr>
+      </w:pPr>
+      <w:r>
+        <w:rPr>
+          <w:rFonts w:ascii="Consolas" w:hAnsi="Consolas" w:cs="Consolas"/>
+          <w:color w:val="2E75B6"/>
+          <w:sz w:val="19"/>
+          <w:szCs w:val="19"/>
+        </w:rPr>
+        <w:t>"</w:t>
+      </w:r>
+      <w:proofErr w:type="spellStart"/>
+      <w:r>
+        <w:rPr>
+          <w:rFonts w:ascii="Consolas" w:hAnsi="Consolas" w:cs="Consolas"/>
+          <w:color w:val="2E75B6"/>
+          <w:sz w:val="19"/>
+          <w:szCs w:val="19"/>
+        </w:rPr>
+        <w:t>ClientSecret</w:t>
+      </w:r>
+      <w:proofErr w:type="spellEnd"/>
+      <w:r>
+        <w:rPr>
+          <w:rFonts w:ascii="Consolas" w:hAnsi="Consolas" w:cs="Consolas"/>
+          <w:color w:val="2E75B6"/>
+          <w:sz w:val="19"/>
+          <w:szCs w:val="19"/>
+        </w:rPr>
+        <w:t>"</w:t>
+      </w:r>
+      <w:r>
+        <w:rPr>
+          <w:rFonts w:ascii="Consolas" w:hAnsi="Consolas" w:cs="Consolas"/>
+          <w:color w:val="000000"/>
+          <w:sz w:val="19"/>
+          <w:szCs w:val="19"/>
+        </w:rPr>
+        <w:t xml:space="preserve">: </w:t>
+      </w:r>
+      <w:r>
+        <w:rPr>
+          <w:rFonts w:ascii="Consolas" w:hAnsi="Consolas" w:cs="Consolas"/>
+          <w:color w:val="A31515"/>
+          <w:sz w:val="19"/>
+          <w:szCs w:val="19"/>
+        </w:rPr>
+        <w:t>"[Copy the client secret added to the app from the Azure portal]"</w:t>
+      </w:r>
       <w:bookmarkStart w:id="0" w:name="_GoBack"/>
       <w:bookmarkEnd w:id="0"/>
     </w:p>
-    <w:p/>
-    <w:p/>
+    <w:p>
+      <w:pPr>
+        <w:pStyle w:val="ListParagraph"/>
+      </w:pPr>
+    </w:p>
     <w:sectPr>
       <w:pgSz w:w="11906" w:h="16838"/>
       <w:pgMar w:top="1440" w:right="1440" w:bottom="1440" w:left="1440" w:header="708" w:footer="708" w:gutter="0"/>
@@ -149,6 +557,334 @@
     </w:p>
   </w:footnote>
 </w:footnotes>
+</file>
+
+<file path=word/numbering.xml><?xml version="1.0" encoding="utf-8"?>
+<w:numbering xmlns:wpc="http://schemas.microsoft.com/office/word/2010/wordprocessingCanvas" xmlns:cx="http://schemas.microsoft.com/office/drawing/2014/chartex" xmlns:cx1="http://schemas.microsoft.com/office/drawing/2015/9/8/chartex" xmlns:cx2="http://schemas.microsoft.com/office/drawing/2015/10/21/chartex" xmlns:cx3="http://schemas.microsoft.com/office/drawing/2016/5/9/chartex" xmlns:cx4="http://schemas.microsoft.com/office/drawing/2016/5/10/chartex" xmlns:cx5="http://schemas.microsoft.com/office/drawing/2016/5/11/chartex" xmlns:cx6="http://schemas.microsoft.com/office/drawing/2016/5/12/chartex" xmlns:cx7="http://schemas.microsoft.com/office/drawing/2016/5/13/chartex" xmlns:cx8="http://schemas.microsoft.com/office/drawing/2016/5/14/chartex" xmlns:mc="http://schemas.openxmlformats.org/markup-compatibility/2006" xmlns:aink="http://schemas.microsoft.com/office/drawing/2016/ink" xmlns:am3d="http://schemas.microsoft.com/office/drawing/2017/model3d" xmlns:o="urn:schemas-microsoft-com:office:office" xmlns:r="http://schemas.openxmlformats.org/officeDocument/2006/relationships" xmlns:m="http://schemas.openxmlformats.org/officeDocument/2006/math" xmlns:v="urn:schemas-microsoft-com:vml" xmlns:wp14="http://schemas.microsoft.com/office/word/2010/wordprocessingDrawing" xmlns:wp="http://schemas.openxmlformats.org/drawingml/2006/wordprocessingDrawing" xmlns:w10="urn:schemas-microsoft-com:office:word" xmlns:w="http://schemas.openxmlformats.org/wordprocessingml/2006/main" xmlns:w14="http://schemas.microsoft.com/office/word/2010/wordml" xmlns:w15="http://schemas.microsoft.com/office/word/2012/wordml" xmlns:w16cid="http://schemas.microsoft.com/office/word/2016/wordml/cid" xmlns:w16se="http://schemas.microsoft.com/office/word/2015/wordml/symex" xmlns:wpg="http://schemas.microsoft.com/office/word/2010/wordprocessingGroup" xmlns:wpi="http://schemas.microsoft.com/office/word/2010/wordprocessingInk" xmlns:wne="http://schemas.microsoft.com/office/word/2006/wordml" xmlns:wps="http://schemas.microsoft.com/office/word/2010/wordprocessingShape" mc:Ignorable="w14 w15 w16se w16cid wp14">
+  <w:abstractNum w:abstractNumId="0" w15:restartNumberingAfterBreak="0">
+    <w:nsid w:val="20D367C4"/>
+    <w:multiLevelType w:val="hybridMultilevel"/>
+    <w:tmpl w:val="63F66728"/>
+    <w:lvl w:ilvl="0" w:tplc="0809000F">
+      <w:start w:val="1"/>
+      <w:numFmt w:val="decimal"/>
+      <w:lvlText w:val="%1."/>
+      <w:lvlJc w:val="left"/>
+      <w:pPr>
+        <w:ind w:left="720" w:hanging="360"/>
+      </w:pPr>
+      <w:rPr>
+        <w:rFonts w:hint="default"/>
+      </w:rPr>
+    </w:lvl>
+    <w:lvl w:ilvl="1" w:tplc="08090019">
+      <w:start w:val="1"/>
+      <w:numFmt w:val="lowerLetter"/>
+      <w:lvlText w:val="%2."/>
+      <w:lvlJc w:val="left"/>
+      <w:pPr>
+        <w:ind w:left="1440" w:hanging="360"/>
+      </w:pPr>
+    </w:lvl>
+    <w:lvl w:ilvl="2" w:tplc="0809001B">
+      <w:start w:val="1"/>
+      <w:numFmt w:val="lowerRoman"/>
+      <w:lvlText w:val="%3."/>
+      <w:lvlJc w:val="right"/>
+      <w:pPr>
+        <w:ind w:left="2160" w:hanging="180"/>
+      </w:pPr>
+    </w:lvl>
+    <w:lvl w:ilvl="3" w:tplc="0809000F" w:tentative="1">
+      <w:start w:val="1"/>
+      <w:numFmt w:val="decimal"/>
+      <w:lvlText w:val="%4."/>
+      <w:lvlJc w:val="left"/>
+      <w:pPr>
+        <w:ind w:left="2880" w:hanging="360"/>
+      </w:pPr>
+    </w:lvl>
+    <w:lvl w:ilvl="4" w:tplc="08090019" w:tentative="1">
+      <w:start w:val="1"/>
+      <w:numFmt w:val="lowerLetter"/>
+      <w:lvlText w:val="%5."/>
+      <w:lvlJc w:val="left"/>
+      <w:pPr>
+        <w:ind w:left="3600" w:hanging="360"/>
+      </w:pPr>
+    </w:lvl>
+    <w:lvl w:ilvl="5" w:tplc="0809001B" w:tentative="1">
+      <w:start w:val="1"/>
+      <w:numFmt w:val="lowerRoman"/>
+      <w:lvlText w:val="%6."/>
+      <w:lvlJc w:val="right"/>
+      <w:pPr>
+        <w:ind w:left="4320" w:hanging="180"/>
+      </w:pPr>
+    </w:lvl>
+    <w:lvl w:ilvl="6" w:tplc="0809000F" w:tentative="1">
+      <w:start w:val="1"/>
+      <w:numFmt w:val="decimal"/>
+      <w:lvlText w:val="%7."/>
+      <w:lvlJc w:val="left"/>
+      <w:pPr>
+        <w:ind w:left="5040" w:hanging="360"/>
+      </w:pPr>
+    </w:lvl>
+    <w:lvl w:ilvl="7" w:tplc="08090019" w:tentative="1">
+      <w:start w:val="1"/>
+      <w:numFmt w:val="lowerLetter"/>
+      <w:lvlText w:val="%8."/>
+      <w:lvlJc w:val="left"/>
+      <w:pPr>
+        <w:ind w:left="5760" w:hanging="360"/>
+      </w:pPr>
+    </w:lvl>
+    <w:lvl w:ilvl="8" w:tplc="0809001B" w:tentative="1">
+      <w:start w:val="1"/>
+      <w:numFmt w:val="lowerRoman"/>
+      <w:lvlText w:val="%9."/>
+      <w:lvlJc w:val="right"/>
+      <w:pPr>
+        <w:ind w:left="6480" w:hanging="180"/>
+      </w:pPr>
+    </w:lvl>
+  </w:abstractNum>
+  <w:abstractNum w:abstractNumId="1" w15:restartNumberingAfterBreak="0">
+    <w:nsid w:val="70843ACD"/>
+    <w:multiLevelType w:val="hybridMultilevel"/>
+    <w:tmpl w:val="8596638A"/>
+    <w:lvl w:ilvl="0" w:tplc="DF78B43A">
+      <w:numFmt w:val="bullet"/>
+      <w:lvlText w:val="-"/>
+      <w:lvlJc w:val="left"/>
+      <w:pPr>
+        <w:ind w:left="720" w:hanging="360"/>
+      </w:pPr>
+      <w:rPr>
+        <w:rFonts w:ascii="Calibri" w:eastAsiaTheme="minorHAnsi" w:hAnsi="Calibri" w:cs="Calibri" w:hint="default"/>
+      </w:rPr>
+    </w:lvl>
+    <w:lvl w:ilvl="1" w:tplc="08090003" w:tentative="1">
+      <w:start w:val="1"/>
+      <w:numFmt w:val="bullet"/>
+      <w:lvlText w:val="o"/>
+      <w:lvlJc w:val="left"/>
+      <w:pPr>
+        <w:ind w:left="1440" w:hanging="360"/>
+      </w:pPr>
+      <w:rPr>
+        <w:rFonts w:ascii="Courier New" w:hAnsi="Courier New" w:cs="Courier New" w:hint="default"/>
+      </w:rPr>
+    </w:lvl>
+    <w:lvl w:ilvl="2" w:tplc="08090005" w:tentative="1">
+      <w:start w:val="1"/>
+      <w:numFmt w:val="bullet"/>
+      <w:lvlText w:val=""/>
+      <w:lvlJc w:val="left"/>
+      <w:pPr>
+        <w:ind w:left="2160" w:hanging="360"/>
+      </w:pPr>
+      <w:rPr>
+        <w:rFonts w:ascii="Wingdings" w:hAnsi="Wingdings" w:hint="default"/>
+      </w:rPr>
+    </w:lvl>
+    <w:lvl w:ilvl="3" w:tplc="08090001" w:tentative="1">
+      <w:start w:val="1"/>
+      <w:numFmt w:val="bullet"/>
+      <w:lvlText w:val=""/>
+      <w:lvlJc w:val="left"/>
+      <w:pPr>
+        <w:ind w:left="2880" w:hanging="360"/>
+      </w:pPr>
+      <w:rPr>
+        <w:rFonts w:ascii="Symbol" w:hAnsi="Symbol" w:hint="default"/>
+      </w:rPr>
+    </w:lvl>
+    <w:lvl w:ilvl="4" w:tplc="08090003" w:tentative="1">
+      <w:start w:val="1"/>
+      <w:numFmt w:val="bullet"/>
+      <w:lvlText w:val="o"/>
+      <w:lvlJc w:val="left"/>
+      <w:pPr>
+        <w:ind w:left="3600" w:hanging="360"/>
+      </w:pPr>
+      <w:rPr>
+        <w:rFonts w:ascii="Courier New" w:hAnsi="Courier New" w:cs="Courier New" w:hint="default"/>
+      </w:rPr>
+    </w:lvl>
+    <w:lvl w:ilvl="5" w:tplc="08090005" w:tentative="1">
+      <w:start w:val="1"/>
+      <w:numFmt w:val="bullet"/>
+      <w:lvlText w:val=""/>
+      <w:lvlJc w:val="left"/>
+      <w:pPr>
+        <w:ind w:left="4320" w:hanging="360"/>
+      </w:pPr>
+      <w:rPr>
+        <w:rFonts w:ascii="Wingdings" w:hAnsi="Wingdings" w:hint="default"/>
+      </w:rPr>
+    </w:lvl>
+    <w:lvl w:ilvl="6" w:tplc="08090001" w:tentative="1">
+      <w:start w:val="1"/>
+      <w:numFmt w:val="bullet"/>
+      <w:lvlText w:val=""/>
+      <w:lvlJc w:val="left"/>
+      <w:pPr>
+        <w:ind w:left="5040" w:hanging="360"/>
+      </w:pPr>
+      <w:rPr>
+        <w:rFonts w:ascii="Symbol" w:hAnsi="Symbol" w:hint="default"/>
+      </w:rPr>
+    </w:lvl>
+    <w:lvl w:ilvl="7" w:tplc="08090003" w:tentative="1">
+      <w:start w:val="1"/>
+      <w:numFmt w:val="bullet"/>
+      <w:lvlText w:val="o"/>
+      <w:lvlJc w:val="left"/>
+      <w:pPr>
+        <w:ind w:left="5760" w:hanging="360"/>
+      </w:pPr>
+      <w:rPr>
+        <w:rFonts w:ascii="Courier New" w:hAnsi="Courier New" w:cs="Courier New" w:hint="default"/>
+      </w:rPr>
+    </w:lvl>
+    <w:lvl w:ilvl="8" w:tplc="08090005" w:tentative="1">
+      <w:start w:val="1"/>
+      <w:numFmt w:val="bullet"/>
+      <w:lvlText w:val=""/>
+      <w:lvlJc w:val="left"/>
+      <w:pPr>
+        <w:ind w:left="6480" w:hanging="360"/>
+      </w:pPr>
+      <w:rPr>
+        <w:rFonts w:ascii="Wingdings" w:hAnsi="Wingdings" w:hint="default"/>
+      </w:rPr>
+    </w:lvl>
+  </w:abstractNum>
+  <w:abstractNum w:abstractNumId="2" w15:restartNumberingAfterBreak="0">
+    <w:nsid w:val="7C797704"/>
+    <w:multiLevelType w:val="hybridMultilevel"/>
+    <w:tmpl w:val="8EA02E42"/>
+    <w:lvl w:ilvl="0" w:tplc="16B46EBC">
+      <w:start w:val="1"/>
+      <w:numFmt w:val="bullet"/>
+      <w:lvlText w:val=""/>
+      <w:lvlJc w:val="left"/>
+      <w:pPr>
+        <w:ind w:left="720" w:hanging="360"/>
+      </w:pPr>
+      <w:rPr>
+        <w:rFonts w:ascii="Wingdings" w:eastAsiaTheme="minorHAnsi" w:hAnsi="Wingdings" w:cstheme="minorBidi" w:hint="default"/>
+      </w:rPr>
+    </w:lvl>
+    <w:lvl w:ilvl="1" w:tplc="08090003" w:tentative="1">
+      <w:start w:val="1"/>
+      <w:numFmt w:val="bullet"/>
+      <w:lvlText w:val="o"/>
+      <w:lvlJc w:val="left"/>
+      <w:pPr>
+        <w:ind w:left="1440" w:hanging="360"/>
+      </w:pPr>
+      <w:rPr>
+        <w:rFonts w:ascii="Courier New" w:hAnsi="Courier New" w:cs="Courier New" w:hint="default"/>
+      </w:rPr>
+    </w:lvl>
+    <w:lvl w:ilvl="2" w:tplc="08090005" w:tentative="1">
+      <w:start w:val="1"/>
+      <w:numFmt w:val="bullet"/>
+      <w:lvlText w:val=""/>
+      <w:lvlJc w:val="left"/>
+      <w:pPr>
+        <w:ind w:left="2160" w:hanging="360"/>
+      </w:pPr>
+      <w:rPr>
+        <w:rFonts w:ascii="Wingdings" w:hAnsi="Wingdings" w:hint="default"/>
+      </w:rPr>
+    </w:lvl>
+    <w:lvl w:ilvl="3" w:tplc="08090001" w:tentative="1">
+      <w:start w:val="1"/>
+      <w:numFmt w:val="bullet"/>
+      <w:lvlText w:val=""/>
+      <w:lvlJc w:val="left"/>
+      <w:pPr>
+        <w:ind w:left="2880" w:hanging="360"/>
+      </w:pPr>
+      <w:rPr>
+        <w:rFonts w:ascii="Symbol" w:hAnsi="Symbol" w:hint="default"/>
+      </w:rPr>
+    </w:lvl>
+    <w:lvl w:ilvl="4" w:tplc="08090003" w:tentative="1">
+      <w:start w:val="1"/>
+      <w:numFmt w:val="bullet"/>
+      <w:lvlText w:val="o"/>
+      <w:lvlJc w:val="left"/>
+      <w:pPr>
+        <w:ind w:left="3600" w:hanging="360"/>
+      </w:pPr>
+      <w:rPr>
+        <w:rFonts w:ascii="Courier New" w:hAnsi="Courier New" w:cs="Courier New" w:hint="default"/>
+      </w:rPr>
+    </w:lvl>
+    <w:lvl w:ilvl="5" w:tplc="08090005" w:tentative="1">
+      <w:start w:val="1"/>
+      <w:numFmt w:val="bullet"/>
+      <w:lvlText w:val=""/>
+      <w:lvlJc w:val="left"/>
+      <w:pPr>
+        <w:ind w:left="4320" w:hanging="360"/>
+      </w:pPr>
+      <w:rPr>
+        <w:rFonts w:ascii="Wingdings" w:hAnsi="Wingdings" w:hint="default"/>
+      </w:rPr>
+    </w:lvl>
+    <w:lvl w:ilvl="6" w:tplc="08090001" w:tentative="1">
+      <w:start w:val="1"/>
+      <w:numFmt w:val="bullet"/>
+      <w:lvlText w:val=""/>
+      <w:lvlJc w:val="left"/>
+      <w:pPr>
+        <w:ind w:left="5040" w:hanging="360"/>
+      </w:pPr>
+      <w:rPr>
+        <w:rFonts w:ascii="Symbol" w:hAnsi="Symbol" w:hint="default"/>
+      </w:rPr>
+    </w:lvl>
+    <w:lvl w:ilvl="7" w:tplc="08090003" w:tentative="1">
+      <w:start w:val="1"/>
+      <w:numFmt w:val="bullet"/>
+      <w:lvlText w:val="o"/>
+      <w:lvlJc w:val="left"/>
+      <w:pPr>
+        <w:ind w:left="5760" w:hanging="360"/>
+      </w:pPr>
+      <w:rPr>
+        <w:rFonts w:ascii="Courier New" w:hAnsi="Courier New" w:cs="Courier New" w:hint="default"/>
+      </w:rPr>
+    </w:lvl>
+    <w:lvl w:ilvl="8" w:tplc="08090005" w:tentative="1">
+      <w:start w:val="1"/>
+      <w:numFmt w:val="bullet"/>
+      <w:lvlText w:val=""/>
+      <w:lvlJc w:val="left"/>
+      <w:pPr>
+        <w:ind w:left="6480" w:hanging="360"/>
+      </w:pPr>
+      <w:rPr>
+        <w:rFonts w:ascii="Wingdings" w:hAnsi="Wingdings" w:hint="default"/>
+      </w:rPr>
+    </w:lvl>
+  </w:abstractNum>
+  <w:num w:numId="1">
+    <w:abstractNumId w:val="1"/>
+  </w:num>
+  <w:num w:numId="2">
+    <w:abstractNumId w:val="0"/>
+  </w:num>
+  <w:num w:numId="3">
+    <w:abstractNumId w:val="2"/>
+  </w:num>
+</w:numbering>
 </file>
 
 <file path=word/styles.xml><?xml version="1.0" encoding="utf-8"?>
@@ -274,6 +1010,7 @@
     <w:lsdException w:name="HTML Sample" w:semiHidden="1" w:unhideWhenUsed="1"/>
     <w:lsdException w:name="HTML Typewriter" w:semiHidden="1" w:unhideWhenUsed="1"/>
     <w:lsdException w:name="HTML Variable" w:semiHidden="1" w:unhideWhenUsed="1"/>
+    <w:lsdException w:name="Normal Table" w:semiHidden="1" w:unhideWhenUsed="1"/>
     <w:lsdException w:name="annotation subject" w:semiHidden="1" w:unhideWhenUsed="1"/>
     <w:lsdException w:name="No List" w:semiHidden="1" w:unhideWhenUsed="1"/>
     <w:lsdException w:name="Outline List 1" w:semiHidden="1" w:unhideWhenUsed="1"/>
@@ -320,8 +1057,10 @@
     <w:lsdException w:name="Table Subtle 2" w:semiHidden="1" w:unhideWhenUsed="1"/>
     <w:lsdException w:name="Table Web 1" w:semiHidden="1" w:unhideWhenUsed="1"/>
     <w:lsdException w:name="Table Web 2" w:semiHidden="1" w:unhideWhenUsed="1"/>
+    <w:lsdException w:name="Table Web 3" w:semiHidden="1" w:unhideWhenUsed="1"/>
     <w:lsdException w:name="Balloon Text" w:semiHidden="1" w:unhideWhenUsed="1"/>
     <w:lsdException w:name="Table Grid" w:uiPriority="39"/>
+    <w:lsdException w:name="Table Theme" w:semiHidden="1" w:unhideWhenUsed="1"/>
     <w:lsdException w:name="Placeholder Text" w:semiHidden="1"/>
     <w:lsdException w:name="No Spacing" w:uiPriority="1" w:qFormat="1"/>
     <w:lsdException w:name="Light Shading" w:uiPriority="60"/>
@@ -573,6 +1312,17 @@
     <w:uiPriority w:val="99"/>
     <w:semiHidden/>
     <w:unhideWhenUsed/>
+  </w:style>
+  <w:style w:type="paragraph" w:styleId="ListParagraph">
+    <w:name w:val="List Paragraph"/>
+    <w:basedOn w:val="Normal"/>
+    <w:uiPriority w:val="34"/>
+    <w:qFormat/>
+    <w:rsid w:val="008135CA"/>
+    <w:pPr>
+      <w:ind w:left="720"/>
+      <w:contextualSpacing/>
+    </w:pPr>
   </w:style>
 </w:styles>
 </file>

</xml_diff>